<commit_message>
blog project and caching
</commit_message>
<xml_diff>
--- a/Hibernate/HIbernate_Revision.docx
+++ b/Hibernate/HIbernate_Revision.docx
@@ -30,7 +30,21 @@
         <w:rPr>
           <w:lang w:val="en-US"/>
         </w:rPr>
-        <w:t>Download hibernate and mysql [ or any database] jar files</w:t>
+        <w:t xml:space="preserve">Download hibernate and </w:t>
+      </w:r>
+      <w:proofErr w:type="spellStart"/>
+      <w:r>
+        <w:rPr>
+          <w:lang w:val="en-US"/>
+        </w:rPr>
+        <w:t>mysql</w:t>
+      </w:r>
+      <w:proofErr w:type="spellEnd"/>
+      <w:r>
+        <w:rPr>
+          <w:lang w:val="en-US"/>
+        </w:rPr>
+        <w:t xml:space="preserve"> [ or any database] jar files</w:t>
       </w:r>
     </w:p>
     <w:p>
@@ -108,43 +122,93 @@
         <w:rPr>
           <w:lang w:val="en-US"/>
         </w:rPr>
-        <w:t>database connection parameters : driver, url, username and password</w:t>
-      </w:r>
-    </w:p>
-    <w:p>
-      <w:pPr>
-        <w:pStyle w:val="ListParagraph"/>
-        <w:numPr>
-          <w:ilvl w:val="2"/>
-          <w:numId w:val="1"/>
-        </w:numPr>
-        <w:rPr>
-          <w:lang w:val="en-US"/>
-        </w:rPr>
-      </w:pPr>
-      <w:r>
-        <w:rPr>
-          <w:lang w:val="en-US"/>
-        </w:rPr>
-        <w:t>show sql : true</w:t>
-      </w:r>
-    </w:p>
-    <w:p>
-      <w:pPr>
-        <w:pStyle w:val="ListParagraph"/>
-        <w:numPr>
-          <w:ilvl w:val="2"/>
-          <w:numId w:val="1"/>
-        </w:numPr>
-        <w:rPr>
-          <w:lang w:val="en-US"/>
-        </w:rPr>
-      </w:pPr>
-      <w:r>
-        <w:rPr>
-          <w:lang w:val="en-US"/>
-        </w:rPr>
-        <w:t>context_thread_session: thread, getCurrentSession()</w:t>
+        <w:t xml:space="preserve">database connection parameters : driver, </w:t>
+      </w:r>
+      <w:proofErr w:type="spellStart"/>
+      <w:r>
+        <w:rPr>
+          <w:lang w:val="en-US"/>
+        </w:rPr>
+        <w:t>url</w:t>
+      </w:r>
+      <w:proofErr w:type="spellEnd"/>
+      <w:r>
+        <w:rPr>
+          <w:lang w:val="en-US"/>
+        </w:rPr>
+        <w:t>, username and password</w:t>
+      </w:r>
+    </w:p>
+    <w:p>
+      <w:pPr>
+        <w:pStyle w:val="ListParagraph"/>
+        <w:numPr>
+          <w:ilvl w:val="2"/>
+          <w:numId w:val="1"/>
+        </w:numPr>
+        <w:rPr>
+          <w:lang w:val="en-US"/>
+        </w:rPr>
+      </w:pPr>
+      <w:r>
+        <w:rPr>
+          <w:lang w:val="en-US"/>
+        </w:rPr>
+        <w:t xml:space="preserve">show </w:t>
+      </w:r>
+      <w:proofErr w:type="spellStart"/>
+      <w:r>
+        <w:rPr>
+          <w:lang w:val="en-US"/>
+        </w:rPr>
+        <w:t>sql</w:t>
+      </w:r>
+      <w:proofErr w:type="spellEnd"/>
+      <w:r>
+        <w:rPr>
+          <w:lang w:val="en-US"/>
+        </w:rPr>
+        <w:t xml:space="preserve"> : true</w:t>
+      </w:r>
+    </w:p>
+    <w:p>
+      <w:pPr>
+        <w:pStyle w:val="ListParagraph"/>
+        <w:numPr>
+          <w:ilvl w:val="2"/>
+          <w:numId w:val="1"/>
+        </w:numPr>
+        <w:rPr>
+          <w:lang w:val="en-US"/>
+        </w:rPr>
+      </w:pPr>
+      <w:proofErr w:type="spellStart"/>
+      <w:r>
+        <w:rPr>
+          <w:lang w:val="en-US"/>
+        </w:rPr>
+        <w:t>context_thread_session</w:t>
+      </w:r>
+      <w:proofErr w:type="spellEnd"/>
+      <w:r>
+        <w:rPr>
+          <w:lang w:val="en-US"/>
+        </w:rPr>
+        <w:t xml:space="preserve">: thread, </w:t>
+      </w:r>
+      <w:proofErr w:type="spellStart"/>
+      <w:r>
+        <w:rPr>
+          <w:lang w:val="en-US"/>
+        </w:rPr>
+        <w:t>getCurrentSession</w:t>
+      </w:r>
+      <w:proofErr w:type="spellEnd"/>
+      <w:r>
+        <w:rPr>
+          <w:lang w:val="en-US"/>
+        </w:rPr>
+        <w:t>()</w:t>
       </w:r>
     </w:p>
     <w:p>
@@ -416,7 +480,21 @@
         <w:rPr>
           <w:lang w:val="en-US"/>
         </w:rPr>
-        <w:t>For bidirectional use mappedBy attribute</w:t>
+        <w:t xml:space="preserve">For bidirectional use </w:t>
+      </w:r>
+      <w:proofErr w:type="spellStart"/>
+      <w:r>
+        <w:rPr>
+          <w:lang w:val="en-US"/>
+        </w:rPr>
+        <w:t>mappedBy</w:t>
+      </w:r>
+      <w:proofErr w:type="spellEnd"/>
+      <w:r>
+        <w:rPr>
+          <w:lang w:val="en-US"/>
+        </w:rPr>
+        <w:t xml:space="preserve"> attribute</w:t>
       </w:r>
     </w:p>
     <w:p>
@@ -562,11 +640,19 @@
           <w:lang w:val="en-US"/>
         </w:rPr>
       </w:pPr>
-      <w:r>
-        <w:rPr>
-          <w:lang w:val="en-US"/>
-        </w:rPr>
-        <w:t>createQuery()</w:t>
+      <w:proofErr w:type="spellStart"/>
+      <w:r>
+        <w:rPr>
+          <w:lang w:val="en-US"/>
+        </w:rPr>
+        <w:t>createQuery</w:t>
+      </w:r>
+      <w:proofErr w:type="spellEnd"/>
+      <w:r>
+        <w:rPr>
+          <w:lang w:val="en-US"/>
+        </w:rPr>
+        <w:t>()</w:t>
       </w:r>
     </w:p>
     <w:p>
@@ -593,6 +679,39 @@
           <w:lang w:val="en-US"/>
         </w:rPr>
       </w:pPr>
+    </w:p>
+    <w:p>
+      <w:pPr>
+        <w:rPr>
+          <w:lang w:val="en-US"/>
+        </w:rPr>
+      </w:pPr>
+      <w:r>
+        <w:rPr>
+          <w:lang w:val="en-US"/>
+        </w:rPr>
+        <w:t>HQL</w:t>
+      </w:r>
+    </w:p>
+    <w:p>
+      <w:pPr>
+        <w:rPr>
+          <w:lang w:val="en-US"/>
+        </w:rPr>
+      </w:pPr>
+    </w:p>
+    <w:p>
+      <w:pPr>
+        <w:rPr>
+          <w:lang w:val="en-US"/>
+        </w:rPr>
+      </w:pPr>
+      <w:r>
+        <w:rPr>
+          <w:lang w:val="en-US"/>
+        </w:rPr>
+        <w:t>https://what-when-how.com/hibernate/advanced-query-options-hibernate/</w:t>
+      </w:r>
     </w:p>
     <w:sectPr>
       <w:pgSz w:w="11900" w:h="16840"/>

</xml_diff>